<commit_message>
Update the ERDiagramm.png for the README.md
</commit_message>
<xml_diff>
--- a/Unterlagen/Datenbank_Anforderungen.docx
+++ b/Unterlagen/Datenbank_Anforderungen.docx
@@ -186,25 +186,22 @@
         </w:p>
       </w:sdtContent>
     </w:sdt>
+    <w:p/>
     <w:p>
-      <w:bookmarkStart w:id="0" w:name="_GoBack"/>
-      <w:bookmarkEnd w:id="0"/>
+      <w:r>
+        <w:br w:type="page"/>
+      </w:r>
     </w:p>
     <w:p>
-      <w:r>
-        <w:br w:type="page"/>
-      </w:r>
-    </w:p>
-    <w:p>
       <w:pPr>
         <w:pStyle w:val="berschrift1"/>
       </w:pPr>
-      <w:bookmarkStart w:id="1" w:name="_Toc25157190"/>
+      <w:bookmarkStart w:id="0" w:name="_Toc25157190"/>
       <w:r>
         <w:lastRenderedPageBreak/>
         <w:t>Sprachliche Anforderung</w:t>
       </w:r>
-      <w:bookmarkEnd w:id="1"/>
+      <w:bookmarkEnd w:id="0"/>
     </w:p>
     <w:p>
       <w:pPr>
@@ -1167,6 +1164,7 @@
           </mc:Fallback>
         </mc:AlternateContent>
       </w:r>
+      <w:bookmarkStart w:id="1" w:name="_GoBack"/>
       <w:r>
         <w:rPr>
           <w:noProof/>
@@ -1241,6 +1239,7 @@
           </mc:Fallback>
         </mc:AlternateContent>
       </w:r>
+      <w:bookmarkEnd w:id="1"/>
       <w:r>
         <w:rPr>
           <w:noProof/>
@@ -2982,6 +2981,14 @@
       </w:r>
       <w:bookmarkEnd w:id="2"/>
     </w:p>
+    <w:p/>
+    <w:p/>
+    <w:p/>
+    <w:p/>
+    <w:p/>
+    <w:p/>
+    <w:p/>
+    <w:p/>
     <w:sectPr>
       <w:headerReference w:type="default" r:id="rId8"/>
       <w:footerReference w:type="even" r:id="rId9"/>
@@ -3394,14 +3401,14 @@
         <v:path o:extrusionok="f" gradientshapeok="t" o:connecttype="rect"/>
         <o:lock v:ext="edit" aspectratio="t"/>
       </v:shapetype>
-      <v:shape id="_x0000_i1056" type="#_x0000_t75" style="width:15pt;height:15pt" o:bullet="t">
+      <v:shape id="_x0000_i1062" type="#_x0000_t75" style="width:15pt;height:15pt" o:bullet="t">
         <v:imagedata r:id="rId1" o:title="ccxvcxvx"/>
       </v:shape>
     </w:pict>
   </w:numPicBullet>
   <w:numPicBullet w:numPicBulletId="1">
     <w:pict>
-      <v:shape id="_x0000_i1057" type="#_x0000_t75" style="width:3.75pt;height:3.75pt" o:bullet="t">
+      <v:shape id="_x0000_i1063" type="#_x0000_t75" style="width:3.75pt;height:3.75pt" o:bullet="t">
         <v:imagedata r:id="rId2" o:title="ccxvcxvx"/>
       </v:shape>
     </w:pict>
@@ -6037,7 +6044,7 @@
 </file>
 
 <file path=customXml/itemProps1.xml><?xml version="1.0" encoding="utf-8"?>
-<ds:datastoreItem xmlns:ds="http://schemas.openxmlformats.org/officeDocument/2006/customXml" ds:itemID="{A71FBE88-3199-4753-95CD-965FEF4CC2B3}">
+<ds:datastoreItem xmlns:ds="http://schemas.openxmlformats.org/officeDocument/2006/customXml" ds:itemID="{6695E0F1-AD01-434A-B471-0B7EDB104E31}">
   <ds:schemaRefs>
     <ds:schemaRef ds:uri="http://schemas.openxmlformats.org/officeDocument/2006/bibliography"/>
   </ds:schemaRefs>

</xml_diff>